<commit_message>
Modify report 4:17 29/7
</commit_message>
<xml_diff>
--- a/COSC2539_2017B_A1.2_Report_s3585377_s3574983.docx
+++ b/COSC2539_2017B_A1.2_Report_s3585377_s3574983.docx
@@ -1,6 +1,6 @@
 
 <file path=word/document.xml><?xml version="1.0" encoding="utf-8"?>
-<w:document xmlns:wpc="http://schemas.microsoft.com/office/word/2010/wordprocessingCanvas" xmlns:cx="http://schemas.microsoft.com/office/drawing/2014/chartex" xmlns:mc="http://schemas.openxmlformats.org/markup-compatibility/2006" xmlns:o="urn:schemas-microsoft-com:office:office" xmlns:r="http://schemas.openxmlformats.org/officeDocument/2006/relationships" xmlns:m="http://schemas.openxmlformats.org/officeDocument/2006/math" xmlns:v="urn:schemas-microsoft-com:vml" xmlns:wp14="http://schemas.microsoft.com/office/word/2010/wordprocessingDrawing" xmlns:wp="http://schemas.openxmlformats.org/drawingml/2006/wordprocessingDrawing" xmlns:w10="urn:schemas-microsoft-com:office:word" xmlns:w="http://schemas.openxmlformats.org/wordprocessingml/2006/main" xmlns:w14="http://schemas.microsoft.com/office/word/2010/wordml" xmlns:w15="http://schemas.microsoft.com/office/word/2012/wordml" xmlns:w16se="http://schemas.microsoft.com/office/word/2015/wordml/symex" xmlns:wpg="http://schemas.microsoft.com/office/word/2010/wordprocessingGroup" xmlns:wpi="http://schemas.microsoft.com/office/word/2010/wordprocessingInk" xmlns:wne="http://schemas.microsoft.com/office/word/2006/wordml" xmlns:wps="http://schemas.microsoft.com/office/word/2010/wordprocessingShape" mc:Ignorable="w14 w15 w16se wp14">
+<w:document xmlns:wpc="http://schemas.microsoft.com/office/word/2010/wordprocessingCanvas" xmlns:mo="http://schemas.microsoft.com/office/mac/office/2008/main" xmlns:mc="http://schemas.openxmlformats.org/markup-compatibility/2006" xmlns:mv="urn:schemas-microsoft-com:mac:vml" xmlns:o="urn:schemas-microsoft-com:office:office" xmlns:r="http://schemas.openxmlformats.org/officeDocument/2006/relationships" xmlns:m="http://schemas.openxmlformats.org/officeDocument/2006/math" xmlns:v="urn:schemas-microsoft-com:vml" xmlns:wp14="http://schemas.microsoft.com/office/word/2010/wordprocessingDrawing" xmlns:wp="http://schemas.openxmlformats.org/drawingml/2006/wordprocessingDrawing" xmlns:w10="urn:schemas-microsoft-com:office:word" xmlns:w="http://schemas.openxmlformats.org/wordprocessingml/2006/main" xmlns:w14="http://schemas.microsoft.com/office/word/2010/wordml" xmlns:w15="http://schemas.microsoft.com/office/word/2012/wordml" xmlns:wpg="http://schemas.microsoft.com/office/word/2010/wordprocessingGroup" xmlns:wpi="http://schemas.microsoft.com/office/word/2010/wordprocessingInk" xmlns:wne="http://schemas.microsoft.com/office/word/2006/wordml" xmlns:wps="http://schemas.microsoft.com/office/word/2010/wordprocessingShape" mc:Ignorable="w14 w15 wp14">
   <w:body>
     <w:p>
       <w:pPr>
@@ -297,371 +297,474 @@
         <w:pStyle w:val="Heading3"/>
       </w:pPr>
       <w:r>
+        <w:t>Assignment Objective</w:t>
+      </w:r>
+    </w:p>
+    <w:p>
+      <w:pPr>
+        <w:pStyle w:val="Body"/>
+      </w:pPr>
+    </w:p>
+    <w:p>
+      <w:pPr>
+        <w:pStyle w:val="Body"/>
+      </w:pPr>
+      <w:r>
+        <w:t xml:space="preserve">The aim of this assignment is to comprehend the abstraction of cryptography by using programing language to write algorithms in order to decrypt several cipher-texts </w:t>
+      </w:r>
+      <w:proofErr w:type="gramStart"/>
+      <w:r>
+        <w:t>base</w:t>
+      </w:r>
+      <w:proofErr w:type="gramEnd"/>
+      <w:r>
+        <w:t xml:space="preserve"> on provided keys or encrypting algorithms.</w:t>
+      </w:r>
+    </w:p>
+    <w:p>
+      <w:pPr>
+        <w:pStyle w:val="Body"/>
+      </w:pPr>
+    </w:p>
+    <w:p>
+      <w:pPr>
+        <w:pStyle w:val="Body"/>
+      </w:pPr>
+    </w:p>
+    <w:p>
+      <w:pPr>
+        <w:pStyle w:val="Body"/>
+      </w:pPr>
+    </w:p>
+    <w:p>
+      <w:pPr>
+        <w:pStyle w:val="Heading3"/>
+      </w:pPr>
+      <w:r>
+        <w:t>Technique</w:t>
+      </w:r>
+    </w:p>
+    <w:p>
+      <w:pPr>
+        <w:pStyle w:val="Body"/>
+      </w:pPr>
+    </w:p>
+    <w:p>
+      <w:pPr>
+        <w:pStyle w:val="Body"/>
+      </w:pPr>
+      <w:r>
+        <w:t>Java has been used to write decoding algorithm, due to its object-oriented characteristic.</w:t>
+      </w:r>
+    </w:p>
+    <w:p>
+      <w:pPr>
+        <w:pStyle w:val="Body"/>
+      </w:pPr>
+    </w:p>
+    <w:p>
+      <w:pPr>
+        <w:pStyle w:val="Body"/>
+      </w:pPr>
+    </w:p>
+    <w:p>
+      <w:pPr>
+        <w:pStyle w:val="Body"/>
+      </w:pPr>
+    </w:p>
+    <w:p>
+      <w:pPr>
+        <w:pStyle w:val="Heading3"/>
+      </w:pPr>
+      <w:r>
+        <w:t>Strategy for Decryption</w:t>
+      </w:r>
+    </w:p>
+    <w:p>
+      <w:pPr>
+        <w:pStyle w:val="Body"/>
+      </w:pPr>
+    </w:p>
+    <w:p>
+      <w:pPr>
+        <w:pStyle w:val="Body"/>
+      </w:pPr>
+      <w:r>
+        <w:t>Caesar</w:t>
+      </w:r>
+    </w:p>
+    <w:p>
+      <w:pPr>
+        <w:pStyle w:val="Body"/>
+      </w:pPr>
+    </w:p>
+    <w:p>
+      <w:pPr>
+        <w:pStyle w:val="Body"/>
+      </w:pPr>
+      <w:r>
+        <w:t>For this encrypting algorithm, in unknown-key case, each character in the cipher text has been taken to be transformed into equivalent characters in 49 shifted alphabets, then these 49 results will be processed by scoring algorithm to sort out top of three results based on looking up the English dictionary. (/</w:t>
+      </w:r>
+      <w:proofErr w:type="spellStart"/>
+      <w:r>
+        <w:t>src</w:t>
+      </w:r>
+      <w:proofErr w:type="spellEnd"/>
+      <w:r>
+        <w:t>/decryption/Caesar.java)</w:t>
+      </w:r>
+    </w:p>
+    <w:p>
+      <w:pPr>
+        <w:pStyle w:val="Body"/>
+      </w:pPr>
+    </w:p>
+    <w:p>
+      <w:pPr>
+        <w:pStyle w:val="Body"/>
+      </w:pPr>
+    </w:p>
+    <w:p>
+      <w:pPr>
+        <w:pStyle w:val="Body"/>
+      </w:pPr>
+      <w:r>
+        <w:t>Columnar Transposition</w:t>
+      </w:r>
+    </w:p>
+    <w:p>
+      <w:pPr>
+        <w:pStyle w:val="Body"/>
+      </w:pPr>
+    </w:p>
+    <w:p>
+      <w:pPr>
+        <w:pStyle w:val="Body"/>
+      </w:pPr>
+      <w:r>
+        <w:t xml:space="preserve">Firstly, </w:t>
+      </w:r>
+      <w:r>
+        <w:t>t</w:t>
+      </w:r>
+      <w:r>
+        <w:t xml:space="preserve">he algorithm for calculating common divisors </w:t>
+      </w:r>
+      <w:r>
+        <w:t>is called</w:t>
+      </w:r>
+      <w:r>
+        <w:t>. After having the common divisors, another algorithm process</w:t>
+      </w:r>
+      <w:r>
+        <w:t>es</w:t>
+      </w:r>
+      <w:r>
+        <w:t xml:space="preserve"> the cipher text message to construct the pla</w:t>
+      </w:r>
+      <w:r>
+        <w:t>i</w:t>
+      </w:r>
+      <w:r>
+        <w:t>n text messages. Similar to Caesar, the scoring algorithm will find out the top three results. (/</w:t>
+      </w:r>
+      <w:proofErr w:type="spellStart"/>
+      <w:r>
+        <w:t>src</w:t>
+      </w:r>
+      <w:proofErr w:type="spellEnd"/>
+      <w:r>
+        <w:t>/decryption/Transposition.java)</w:t>
+      </w:r>
+    </w:p>
+    <w:p>
+      <w:pPr>
+        <w:pStyle w:val="Body"/>
+      </w:pPr>
+    </w:p>
+    <w:p>
+      <w:pPr>
+        <w:pStyle w:val="Body"/>
+      </w:pPr>
+    </w:p>
+    <w:p>
+      <w:pPr>
+        <w:pStyle w:val="Body"/>
+      </w:pPr>
+      <w:r>
+        <w:t>Caesar &amp; Columnar Transposition</w:t>
+      </w:r>
+    </w:p>
+    <w:p>
+      <w:pPr>
+        <w:pStyle w:val="Body"/>
+      </w:pPr>
+    </w:p>
+    <w:p>
+      <w:pPr>
+        <w:pStyle w:val="Body"/>
+      </w:pPr>
+      <w:r>
+        <w:t>The algorithm for this case is a colla</w:t>
+      </w:r>
+      <w:r>
+        <w:t>boration of previous decryption methods.</w:t>
+      </w:r>
+      <w:r>
+        <w:t xml:space="preserve"> </w:t>
+      </w:r>
+      <w:r>
+        <w:t>A</w:t>
+      </w:r>
+      <w:r>
+        <w:t xml:space="preserve">fter having the results from columnar transposition’s decoding algorithm, these results will be continually decrypt by </w:t>
+      </w:r>
+      <w:proofErr w:type="spellStart"/>
+      <w:r>
+        <w:t>caesar's</w:t>
+      </w:r>
+      <w:proofErr w:type="spellEnd"/>
+      <w:r>
+        <w:t xml:space="preserve"> code. (/</w:t>
+      </w:r>
+      <w:proofErr w:type="spellStart"/>
+      <w:r>
+        <w:t>src</w:t>
+      </w:r>
+      <w:proofErr w:type="spellEnd"/>
+      <w:r>
+        <w:t>/decryption/</w:t>
+      </w:r>
+      <w:r>
+        <w:t>ComboEncryption</w:t>
+      </w:r>
+      <w:r>
+        <w:t>.java)</w:t>
+      </w:r>
+    </w:p>
+    <w:p>
+      <w:pPr>
+        <w:pStyle w:val="Body"/>
+      </w:pPr>
+    </w:p>
+    <w:p>
+      <w:pPr>
+        <w:pStyle w:val="Body"/>
+      </w:pPr>
+    </w:p>
+    <w:p>
+      <w:pPr>
+        <w:pStyle w:val="Body"/>
+      </w:pPr>
+      <w:r>
+        <w:t xml:space="preserve">Random Substitution </w:t>
+      </w:r>
+    </w:p>
+    <w:p>
+      <w:pPr>
+        <w:pStyle w:val="Body"/>
+      </w:pPr>
+    </w:p>
+    <w:p>
+      <w:pPr>
+        <w:pStyle w:val="Body"/>
+      </w:pPr>
+      <w:r>
+        <w:t xml:space="preserve">The strategy for </w:t>
+      </w:r>
+      <w:r>
+        <w:t>decrypting</w:t>
+      </w:r>
+      <w:r>
+        <w:t xml:space="preserve"> random substitution is far more complicated than the previous one</w:t>
+      </w:r>
+      <w:r>
+        <w:t>s</w:t>
+      </w:r>
+      <w:r>
+        <w:t xml:space="preserve">. Consequently, algorithm </w:t>
+      </w:r>
+      <w:r>
+        <w:t xml:space="preserve">that automatically decrypts the message </w:t>
+      </w:r>
+      <w:r>
+        <w:t xml:space="preserve">has not </w:t>
+      </w:r>
+      <w:r>
+        <w:t>been developed</w:t>
+      </w:r>
+      <w:r>
+        <w:t xml:space="preserve"> and the process</w:t>
+      </w:r>
+      <w:r>
+        <w:t xml:space="preserve"> must be assisted by human. </w:t>
+      </w:r>
+    </w:p>
+    <w:p>
+      <w:pPr>
+        <w:pStyle w:val="Body"/>
+        <w:spacing w:before="120"/>
+      </w:pPr>
+      <w:r>
+        <w:t>Firstly</w:t>
+      </w:r>
+      <w:r>
+        <w:t xml:space="preserve">, </w:t>
+      </w:r>
+      <w:r>
+        <w:t xml:space="preserve">the </w:t>
+      </w:r>
+      <w:r>
+        <w:t>Monogram Analysis</w:t>
+      </w:r>
+      <w:r>
+        <w:t xml:space="preserve"> method </w:t>
+      </w:r>
+      <w:r>
+        <w:t>count</w:t>
+      </w:r>
+      <w:r>
+        <w:t>s</w:t>
+      </w:r>
+      <w:r>
+        <w:t xml:space="preserve"> the frequencies of all characters</w:t>
+      </w:r>
+      <w:r>
+        <w:t xml:space="preserve"> in the cipher-text</w:t>
+      </w:r>
+      <w:r>
+        <w:t xml:space="preserve"> </w:t>
+      </w:r>
+      <w:r>
+        <w:t xml:space="preserve">and </w:t>
+      </w:r>
+      <w:r>
+        <w:t>create</w:t>
+      </w:r>
+      <w:r>
+        <w:t>s a Frequency Table file. T</w:t>
+      </w:r>
+      <w:r>
+        <w:t xml:space="preserve">he Space Analysis algorithm </w:t>
+      </w:r>
+      <w:r>
+        <w:t>then</w:t>
+      </w:r>
+      <w:r>
+        <w:t xml:space="preserve"> transform</w:t>
+      </w:r>
+      <w:r>
+        <w:t>s</w:t>
+      </w:r>
+      <w:r>
+        <w:t xml:space="preserve"> each character into white space</w:t>
+      </w:r>
+      <w:r>
+        <w:t xml:space="preserve"> to test out which character is most likely to be the space character. In this case, the one which generates</w:t>
+      </w:r>
+      <w:r>
+        <w:t xml:space="preserve"> the lowest longest-</w:t>
+      </w:r>
+      <w:r>
+        <w:t xml:space="preserve">word has the </w:t>
+      </w:r>
+      <w:proofErr w:type="spellStart"/>
+      <w:r>
+        <w:t>higest</w:t>
+      </w:r>
+      <w:proofErr w:type="spellEnd"/>
+      <w:r>
+        <w:t xml:space="preserve"> likelihood to be the space </w:t>
+      </w:r>
+      <w:r>
         <w:lastRenderedPageBreak/>
-        <w:t>Assignment Objective</w:t>
-      </w:r>
-    </w:p>
-    <w:p>
-      <w:pPr>
-        <w:pStyle w:val="Body"/>
-      </w:pPr>
-    </w:p>
-    <w:p>
-      <w:pPr>
-        <w:pStyle w:val="Body"/>
-      </w:pPr>
-      <w:r>
-        <w:t>The aim of this assignment is to comprehend the abstraction of cryptography by using programing language to write algorithms in order to decrypt several cipher-texts base on provided keys or encrypting algorithms.</w:t>
-      </w:r>
-    </w:p>
-    <w:p>
-      <w:pPr>
-        <w:pStyle w:val="Body"/>
-      </w:pPr>
-    </w:p>
-    <w:p>
-      <w:pPr>
-        <w:pStyle w:val="Body"/>
-      </w:pPr>
-    </w:p>
-    <w:p>
-      <w:pPr>
-        <w:pStyle w:val="Body"/>
-      </w:pPr>
-    </w:p>
-    <w:p>
-      <w:pPr>
-        <w:pStyle w:val="Heading3"/>
-      </w:pPr>
-      <w:r>
-        <w:t>Technique</w:t>
-      </w:r>
-    </w:p>
-    <w:p>
-      <w:pPr>
-        <w:pStyle w:val="Body"/>
-      </w:pPr>
-    </w:p>
-    <w:p>
-      <w:pPr>
-        <w:pStyle w:val="Body"/>
-      </w:pPr>
-      <w:r>
-        <w:t>Java has been used to write decoding algorithm, due to its object-oriented characteristic.</w:t>
-      </w:r>
-    </w:p>
-    <w:p>
-      <w:pPr>
-        <w:pStyle w:val="Body"/>
-      </w:pPr>
-    </w:p>
-    <w:p>
-      <w:pPr>
-        <w:pStyle w:val="Body"/>
-      </w:pPr>
-    </w:p>
-    <w:p>
-      <w:pPr>
-        <w:pStyle w:val="Body"/>
-      </w:pPr>
-    </w:p>
-    <w:p>
-      <w:pPr>
-        <w:pStyle w:val="Heading3"/>
-      </w:pPr>
-      <w:r>
-        <w:t>Strategy for Decryption</w:t>
-      </w:r>
-    </w:p>
-    <w:p>
-      <w:pPr>
-        <w:pStyle w:val="Body"/>
-      </w:pPr>
-    </w:p>
-    <w:p>
-      <w:pPr>
-        <w:pStyle w:val="Body"/>
-      </w:pPr>
-      <w:r>
-        <w:t>Caesar</w:t>
-      </w:r>
-    </w:p>
-    <w:p>
-      <w:pPr>
-        <w:pStyle w:val="Body"/>
-      </w:pPr>
-    </w:p>
-    <w:p>
-      <w:pPr>
-        <w:pStyle w:val="Body"/>
-      </w:pPr>
-      <w:r>
-        <w:t>For this encrypting algorithm, in unknown-key case, each character in the cipher text has been taken to be transformed into equivalent characters in 49 shifted alphabets, then these 49 results will be processed by scoring algorithm to sort out top of three results based on looking up the English dictionary. (/src/decryption/Caesar.java)</w:t>
-      </w:r>
-    </w:p>
-    <w:p>
-      <w:pPr>
-        <w:pStyle w:val="Body"/>
-      </w:pPr>
-    </w:p>
-    <w:p>
-      <w:pPr>
-        <w:pStyle w:val="Body"/>
-      </w:pPr>
-    </w:p>
-    <w:p>
-      <w:pPr>
-        <w:pStyle w:val="Body"/>
-      </w:pPr>
-      <w:r>
-        <w:t>Columnar Transposition</w:t>
-      </w:r>
-    </w:p>
-    <w:p>
-      <w:pPr>
-        <w:pStyle w:val="Body"/>
-      </w:pPr>
-    </w:p>
-    <w:p>
-      <w:pPr>
-        <w:pStyle w:val="Body"/>
-      </w:pPr>
-      <w:r>
-        <w:t xml:space="preserve">Firstly, </w:t>
-      </w:r>
-      <w:r>
-        <w:t>t</w:t>
-      </w:r>
-      <w:r>
-        <w:t xml:space="preserve">he algorithm for calculating common divisors </w:t>
-      </w:r>
-      <w:r>
-        <w:t>is called</w:t>
-      </w:r>
-      <w:r>
-        <w:t>. After having the common divisors, another algorithm process</w:t>
-      </w:r>
-      <w:r>
-        <w:t>es</w:t>
-      </w:r>
-      <w:r>
-        <w:t xml:space="preserve"> the cipher text message to construct the pla</w:t>
-      </w:r>
-      <w:r>
-        <w:t>i</w:t>
-      </w:r>
-      <w:r>
-        <w:t>n text messages. Similar to Caesar, the scoring algorithm will find out the top three results. (/src/decryption/Transposition.java)</w:t>
-      </w:r>
-    </w:p>
-    <w:p>
-      <w:pPr>
-        <w:pStyle w:val="Body"/>
-      </w:pPr>
-    </w:p>
-    <w:p>
-      <w:pPr>
-        <w:pStyle w:val="Body"/>
-      </w:pPr>
-    </w:p>
-    <w:p>
-      <w:pPr>
-        <w:pStyle w:val="Body"/>
-      </w:pPr>
-      <w:r>
-        <w:t>Caesar &amp; Columnar Transposition</w:t>
-      </w:r>
-    </w:p>
-    <w:p>
-      <w:pPr>
-        <w:pStyle w:val="Body"/>
-      </w:pPr>
-    </w:p>
-    <w:p>
-      <w:pPr>
-        <w:pStyle w:val="Body"/>
-      </w:pPr>
-      <w:r>
-        <w:t>The algorithm for this case is a colla</w:t>
-      </w:r>
-      <w:r>
-        <w:t>boration of previous decryption methods.</w:t>
+        <w:t>character</w:t>
+      </w:r>
+      <w:r>
+        <w:t xml:space="preserve">. The Get One Letter Word </w:t>
+      </w:r>
+      <w:proofErr w:type="gramStart"/>
+      <w:r>
+        <w:t>From</w:t>
+      </w:r>
+      <w:proofErr w:type="gramEnd"/>
+      <w:r>
+        <w:t xml:space="preserve"> Cipher </w:t>
+      </w:r>
+      <w:r>
+        <w:t xml:space="preserve">method is then called to </w:t>
+      </w:r>
+      <w:r>
+        <w:t xml:space="preserve">return </w:t>
+      </w:r>
+      <w:r>
+        <w:t xml:space="preserve">one-letter </w:t>
+      </w:r>
+      <w:r>
+        <w:t>word</w:t>
+      </w:r>
+      <w:r>
+        <w:t>s</w:t>
       </w:r>
       <w:r>
         <w:t xml:space="preserve"> </w:t>
       </w:r>
       <w:r>
-        <w:t>A</w:t>
-      </w:r>
-      <w:r>
-        <w:t>fter having the results from columnar transposition’s decoding algorithm, these results will be continually decrypt by caesar's code. (/src/decryption/Transposition.java)</w:t>
-      </w:r>
-    </w:p>
-    <w:p>
-      <w:pPr>
-        <w:pStyle w:val="Body"/>
-      </w:pPr>
-    </w:p>
-    <w:p>
-      <w:pPr>
-        <w:pStyle w:val="Body"/>
-      </w:pPr>
-    </w:p>
-    <w:p>
-      <w:pPr>
-        <w:pStyle w:val="Body"/>
-      </w:pPr>
-      <w:r>
-        <w:t xml:space="preserve">Random Substitution </w:t>
-      </w:r>
-    </w:p>
-    <w:p>
-      <w:pPr>
-        <w:pStyle w:val="Body"/>
-      </w:pPr>
-    </w:p>
-    <w:p>
-      <w:pPr>
-        <w:pStyle w:val="Body"/>
-      </w:pPr>
-      <w:r>
-        <w:t xml:space="preserve">The strategy for </w:t>
-      </w:r>
-      <w:r>
-        <w:t>decrypting</w:t>
-      </w:r>
-      <w:r>
-        <w:t xml:space="preserve"> random substitution is far more complicated than the previous one</w:t>
-      </w:r>
-      <w:r>
-        <w:t>s</w:t>
-      </w:r>
-      <w:r>
-        <w:t xml:space="preserve">. Consequently, algorithm </w:t>
-      </w:r>
-      <w:r>
-        <w:t xml:space="preserve">that automatically decrypts the message </w:t>
-      </w:r>
-      <w:r>
-        <w:t xml:space="preserve">has not </w:t>
-      </w:r>
-      <w:r>
-        <w:t>been developed</w:t>
-      </w:r>
-      <w:r>
-        <w:t xml:space="preserve"> and the process</w:t>
-      </w:r>
-      <w:r>
-        <w:t xml:space="preserve"> must be assisted by human. </w:t>
-      </w:r>
-    </w:p>
-    <w:p>
-      <w:pPr>
-        <w:pStyle w:val="Body"/>
-        <w:spacing w:before="120"/>
-      </w:pPr>
-      <w:r>
-        <w:t>Firsly</w:t>
-      </w:r>
-      <w:r>
-        <w:t xml:space="preserve">, </w:t>
-      </w:r>
-      <w:r>
-        <w:t xml:space="preserve">the </w:t>
-      </w:r>
-      <w:r>
-        <w:t>Monogram Analysis</w:t>
-      </w:r>
-      <w:r>
-        <w:t xml:space="preserve"> method </w:t>
-      </w:r>
-      <w:r>
-        <w:t>count</w:t>
-      </w:r>
-      <w:r>
-        <w:t>s</w:t>
-      </w:r>
-      <w:r>
-        <w:t xml:space="preserve"> the frequencies of all characters</w:t>
-      </w:r>
-      <w:r>
-        <w:t xml:space="preserve"> in the cipher-text</w:t>
+        <w:t xml:space="preserve">from the cipher text. The one with highest frequency is assumed to be the “A” character </w:t>
+      </w:r>
+      <w:r>
+        <w:t>“A” and “I” are the most common one-letter word</w:t>
+      </w:r>
+      <w:r>
+        <w:t>s in English</w:t>
+      </w:r>
+      <w:r>
+        <w:t xml:space="preserve"> and </w:t>
+      </w:r>
+      <w:r>
+        <w:t>“A” is more common than “I”</w:t>
+      </w:r>
+      <w:r>
+        <w:t xml:space="preserve"> in academic writing</w:t>
+      </w:r>
+      <w:r>
+        <w:t>.</w:t>
       </w:r>
       <w:r>
         <w:t xml:space="preserve"> </w:t>
       </w:r>
       <w:r>
-        <w:t xml:space="preserve">and </w:t>
-      </w:r>
-      <w:r>
-        <w:t>create</w:t>
-      </w:r>
-      <w:r>
-        <w:t>s a Frequency Table file. T</w:t>
-      </w:r>
-      <w:r>
-        <w:t xml:space="preserve">he Space Analysis algorithm </w:t>
-      </w:r>
-      <w:r>
-        <w:t>then</w:t>
-      </w:r>
-      <w:r>
-        <w:t xml:space="preserve"> transform</w:t>
-      </w:r>
-      <w:r>
-        <w:t>s</w:t>
-      </w:r>
-      <w:r>
-        <w:t xml:space="preserve"> each character into white space</w:t>
-      </w:r>
-      <w:r>
-        <w:t xml:space="preserve"> to test out which character is most likely to be the space character. In this case, the one which generates</w:t>
-      </w:r>
-      <w:r>
-        <w:t xml:space="preserve"> the lowest longest-</w:t>
-      </w:r>
-      <w:r>
-        <w:t>word has the higest likelihood to be the space character</w:t>
-      </w:r>
-      <w:r>
-        <w:t xml:space="preserve">. The Get One Letter Word From Cipher </w:t>
-      </w:r>
-      <w:r>
-        <w:t xml:space="preserve">method is then called to </w:t>
-      </w:r>
-      <w:r>
-        <w:t xml:space="preserve">return </w:t>
-      </w:r>
-      <w:r>
-        <w:t xml:space="preserve">one-letter </w:t>
-      </w:r>
-      <w:r>
-        <w:t>word</w:t>
-      </w:r>
-      <w:r>
-        <w:t>s</w:t>
+        <w:t>Next</w:t>
+      </w:r>
+      <w:r>
+        <w:t xml:space="preserve">, other two-letter words </w:t>
+      </w:r>
+      <w:r>
+        <w:t xml:space="preserve">in </w:t>
+      </w:r>
+      <w:r>
+        <w:t xml:space="preserve">which </w:t>
+      </w:r>
+      <w:r>
+        <w:t xml:space="preserve">one letter is known are </w:t>
+      </w:r>
+      <w:r>
+        <w:t>guess</w:t>
+      </w:r>
+      <w:r>
+        <w:t>ed using</w:t>
       </w:r>
       <w:r>
         <w:t xml:space="preserve"> </w:t>
       </w:r>
       <w:r>
-        <w:lastRenderedPageBreak/>
-        <w:t xml:space="preserve">from the cipher text. The one with highest frequency is assumed to be the “A” character </w:t>
-      </w:r>
-      <w:r>
-        <w:t>“A” and “I” are the most common one-letter word</w:t>
-      </w:r>
-      <w:r>
-        <w:t>s in English</w:t>
-      </w:r>
-      <w:r>
-        <w:t xml:space="preserve"> and </w:t>
-      </w:r>
-      <w:r>
-        <w:t>“A” is more common than “I”</w:t>
-      </w:r>
-      <w:r>
-        <w:t xml:space="preserve"> in academic writing</w:t>
+        <w:t>a</w:t>
+      </w:r>
+      <w:r>
+        <w:t xml:space="preserve"> two-letter-word dictionary. </w:t>
+      </w:r>
+      <w:r>
+        <w:t>The process is repeated until the key is fully identified</w:t>
       </w:r>
       <w:r>
         <w:t>.</w:t>
@@ -670,79 +773,64 @@
         <w:t xml:space="preserve"> </w:t>
       </w:r>
       <w:r>
-        <w:t>Next</w:t>
-      </w:r>
-      <w:r>
-        <w:t xml:space="preserve">, other two-letter words </w:t>
-      </w:r>
-      <w:r>
-        <w:t xml:space="preserve">in </w:t>
-      </w:r>
-      <w:r>
-        <w:t xml:space="preserve">which </w:t>
-      </w:r>
-      <w:r>
-        <w:t xml:space="preserve">one letter is known are </w:t>
-      </w:r>
-      <w:r>
-        <w:t>guess</w:t>
-      </w:r>
-      <w:r>
-        <w:t>ed using</w:t>
-      </w:r>
-      <w:r>
-        <w:t xml:space="preserve"> </w:t>
-      </w:r>
-      <w:r>
-        <w:t>a</w:t>
-      </w:r>
-      <w:r>
-        <w:t xml:space="preserve"> two-letter-word dictionary. </w:t>
-      </w:r>
-      <w:r>
-        <w:t>The process is repeated until the key is fully identified</w:t>
-      </w:r>
+        <w:t>(/</w:t>
+      </w:r>
+      <w:proofErr w:type="spellStart"/>
+      <w:r>
+        <w:t>src</w:t>
+      </w:r>
+      <w:proofErr w:type="spellEnd"/>
+      <w:r>
+        <w:t>/decryption/</w:t>
+      </w:r>
+      <w:r>
+        <w:t>RandomSubstitution</w:t>
+      </w:r>
+      <w:r>
+        <w:t>.java)</w:t>
+      </w:r>
+    </w:p>
+    <w:p>
+      <w:pPr>
+        <w:pStyle w:val="Body"/>
+      </w:pPr>
+    </w:p>
+    <w:p>
+      <w:pPr>
+        <w:pStyle w:val="Body"/>
+      </w:pPr>
       <w:bookmarkStart w:id="0" w:name="_GoBack"/>
       <w:bookmarkEnd w:id="0"/>
-      <w:r>
-        <w:t>.</w:t>
-      </w:r>
-    </w:p>
-    <w:p>
-      <w:pPr>
-        <w:pStyle w:val="Body"/>
-      </w:pPr>
-    </w:p>
-    <w:p>
-      <w:pPr>
-        <w:pStyle w:val="Body"/>
-      </w:pPr>
-    </w:p>
-    <w:p>
-      <w:pPr>
-        <w:pStyle w:val="Body"/>
-      </w:pPr>
+    </w:p>
+    <w:p>
+      <w:pPr>
+        <w:pStyle w:val="Body"/>
+      </w:pPr>
+      <w:proofErr w:type="spellStart"/>
       <w:r>
         <w:t>Vernam</w:t>
       </w:r>
-    </w:p>
-    <w:p>
-      <w:pPr>
-        <w:pStyle w:val="Body"/>
-      </w:pPr>
-    </w:p>
-    <w:p>
-      <w:pPr>
-        <w:pStyle w:val="Body"/>
-      </w:pPr>
-      <w:r>
-        <w:t xml:space="preserve">Different chunks of letters with length </w:t>
-      </w:r>
-      <w:r>
-        <w:t>equal to the length of cipher-text</w:t>
-      </w:r>
-      <w:r>
-        <w:t xml:space="preserve"> are used as key for the Vernam cipher.</w:t>
+      <w:proofErr w:type="spellEnd"/>
+    </w:p>
+    <w:p>
+      <w:pPr>
+        <w:pStyle w:val="Body"/>
+      </w:pPr>
+    </w:p>
+    <w:p>
+      <w:pPr>
+        <w:pStyle w:val="Body"/>
+      </w:pPr>
+      <w:r>
+        <w:t xml:space="preserve">Different chunks of letters with length equal to the length of cipher-text are used as key for the </w:t>
+      </w:r>
+      <w:proofErr w:type="spellStart"/>
+      <w:r>
+        <w:t>Vernam</w:t>
+      </w:r>
+      <w:proofErr w:type="spellEnd"/>
+      <w:r>
+        <w:t xml:space="preserve"> cipher.</w:t>
       </w:r>
       <w:r>
         <w:t xml:space="preserve"> The results </w:t>
@@ -757,8 +845,40 @@
         <w:t>scored and sorted to print out top three results</w:t>
       </w:r>
       <w:r>
-        <w:t xml:space="preserve">.  </w:t>
-      </w:r>
+        <w:t xml:space="preserve">. </w:t>
+      </w:r>
+      <w:r>
+        <w:t>(/</w:t>
+      </w:r>
+      <w:proofErr w:type="spellStart"/>
+      <w:r>
+        <w:t>src</w:t>
+      </w:r>
+      <w:proofErr w:type="spellEnd"/>
+      <w:r>
+        <w:t>/decryption/</w:t>
+      </w:r>
+      <w:r>
+        <w:t>Vernam</w:t>
+      </w:r>
+      <w:r>
+        <w:t>.java)</w:t>
+      </w:r>
+    </w:p>
+    <w:p>
+      <w:pPr>
+        <w:pStyle w:val="Body"/>
+      </w:pPr>
+    </w:p>
+    <w:p>
+      <w:pPr>
+        <w:pStyle w:val="Body"/>
+      </w:pPr>
+    </w:p>
+    <w:p>
+      <w:pPr>
+        <w:pStyle w:val="Body"/>
+      </w:pPr>
     </w:p>
     <w:p>
       <w:pPr>
@@ -847,7 +967,15 @@
         <w:pStyle w:val="Body"/>
       </w:pPr>
       <w:r>
-        <w:t>VIETNAM IS ALSO WHERE YOU CAN FIND A FEAST OF HISTORY AND CULTURE. VIETNAMESE CULTURE IS DISTINCT: A FUSION  OF CHINESE, JAPANESE, AMERICAN AND FRENCH CULTURES.</w:t>
+        <w:t xml:space="preserve">VIETNAM IS ALSO WHERE YOU CAN FIND A FEAST OF HISTORY AND CULTURE. VIETNAMESE CULTURE IS DISTINCT: A </w:t>
+      </w:r>
+      <w:proofErr w:type="gramStart"/>
+      <w:r>
+        <w:t>FUSION  OF</w:t>
+      </w:r>
+      <w:proofErr w:type="gramEnd"/>
+      <w:r>
+        <w:t xml:space="preserve"> CHINESE, JAPANESE, AMERICAN AND FRENCH CULTURES.</w:t>
       </w:r>
     </w:p>
     <w:p>
@@ -931,24 +1059,32 @@
         <w:pStyle w:val="Body"/>
       </w:pPr>
       <w:r>
-        <w:t>MOVING AWAY FROM HOME, THE ALTERATIONS IN CLIMATE, IN LIVING ENVIRONMENT ARE SIGNIFICANT FACTORS AFFECTING ONE'S HEALTH CONDITION. IT IS IMPORTANT FOR INTERNATIONAL STUDENTS TO TAKE CARE OF THEIR HEALTH. IT IS RECOMMENDED THAT BEFORE TRAVELLING TO VIETNAM, YOU SHOULD PURCHASE PRIVATE HEALTH INSURANCE TO HELP COVER THE COST OF TREATMENT AT PRIVATE HEALTHCARE ESTABLISHMENTS.</w:t>
-      </w:r>
-    </w:p>
-    <w:p>
-      <w:pPr>
-        <w:pStyle w:val="Body"/>
-      </w:pPr>
-    </w:p>
-    <w:p>
-      <w:pPr>
-        <w:pStyle w:val="Body"/>
-      </w:pPr>
-      <w:r>
-        <w:t xml:space="preserve">AMONG THE WIDE RANGE OF HOSPITALS AND DIFFERENT STANDARDS OF HEALTHCARE, PRIVATE HOSPITALS ARE GENERALLY ON PAR WITH THOSE IN THE WESTERN COUNTRIES AND  ACCEPT INTERNATIONAL HEALTH INSURANCE. THE </w:t>
+        <w:t xml:space="preserve">MOVING AWAY FROM HOME, THE ALTERATIONS IN CLIMATE, IN LIVING ENVIRONMENT ARE SIGNIFICANT FACTORS AFFECTING ONE'S HEALTH CONDITION. IT IS IMPORTANT FOR INTERNATIONAL STUDENTS TO TAKE CARE OF THEIR HEALTH. IT IS RECOMMENDED THAT BEFORE TRAVELLING TO VIETNAM, YOU SHOULD PURCHASE </w:t>
       </w:r>
       <w:r>
         <w:lastRenderedPageBreak/>
-        <w:t>MAJORITY OF DOCTORS ARE FROM THE US, KOREA, JAPAN AND FRANCE, AS WELL AS OVERSEAS-TRAINED VIETNAMESE DOCTORS.</w:t>
+        <w:t>PRIVATE HEALTH INSURANCE TO HELP COVER THE COST OF TREATMENT AT PRIVATE HEALTHCARE ESTABLISHMENTS.</w:t>
+      </w:r>
+    </w:p>
+    <w:p>
+      <w:pPr>
+        <w:pStyle w:val="Body"/>
+      </w:pPr>
+    </w:p>
+    <w:p>
+      <w:pPr>
+        <w:pStyle w:val="Body"/>
+      </w:pPr>
+      <w:r>
+        <w:t xml:space="preserve">AMONG THE WIDE RANGE OF HOSPITALS AND DIFFERENT STANDARDS OF HEALTHCARE, PRIVATE HOSPITALS ARE GENERALLY ON PAR WITH THOSE IN THE WESTERN COUNTRIES </w:t>
+      </w:r>
+      <w:proofErr w:type="gramStart"/>
+      <w:r>
+        <w:t>AND  ACCEPT</w:t>
+      </w:r>
+      <w:proofErr w:type="gramEnd"/>
+      <w:r>
+        <w:t xml:space="preserve"> INTERNATIONAL HEALTH INSURANCE. THE MAJORITY OF DOCTORS ARE FROM THE US, KOREA, JAPAN AND FRANCE, AS WELL AS OVERSEAS-TRAINED VIETNAMESE DOCTORS.</w:t>
       </w:r>
     </w:p>
     <w:p>
@@ -1056,7 +1192,21 @@
         <w:rPr>
           <w:lang w:val="de-DE"/>
         </w:rPr>
-        <w:t xml:space="preserve">THE INTERNSHIPS HAVE PROVEN BENEFICIAL FOR A PLETHORA OF COMPANIES WHO HAVE BEEN ABLE TO "TRIAL RUN" RMIT UNIVERSITY VIETNAM STUDENTS FOR POSSIBLE OFFICIAL EMPLOYMENT LATER.      </w:t>
+        <w:t xml:space="preserve">THE INTERNSHIPS HAVE PROVEN BENEFICIAL FOR A PLETHORA OF COMPANIES WHO HAVE BEEN ABLE TO "TRIAL RUN" RMIT UNIVERSITY VIETNAM STUDENTS FOR POSSIBLE OFFICIAL EMPLOYMENT </w:t>
+      </w:r>
+      <w:proofErr w:type="gramStart"/>
+      <w:r>
+        <w:rPr>
+          <w:lang w:val="de-DE"/>
+        </w:rPr>
+        <w:t xml:space="preserve">LATER.   </w:t>
+      </w:r>
+      <w:proofErr w:type="gramEnd"/>
+      <w:r>
+        <w:rPr>
+          <w:lang w:val="de-DE"/>
+        </w:rPr>
+        <w:t xml:space="preserve">   </w:t>
       </w:r>
       <w:r>
         <w:t>‘</w:t>
@@ -1158,7 +1308,15 @@
         <w:pStyle w:val="Body"/>
       </w:pPr>
       <w:r>
-        <w:t xml:space="preserve">TAKING A DEGREE IN A AN IT-RELATED FIELD MEANS LEARNING SKILLS THAT HELP TO SOLVE PEOPLE'S PROBLEMS IN CREATIVE, INNOVATIVE WAYS, USING TECHNOLOGY TO TRANSFORM PEOPLE'S WORLDS.  IF YOU'RE INTERESTED IN BEING A LEADER IN A CUTTING EDGE INDUSTRY, YOU MAY HAVE JUST FOUND YOUR FUTURE. </w:t>
+        <w:t xml:space="preserve">TAKING A DEGREE IN A AN IT-RELATED FIELD MEANS LEARNING SKILLS THAT HELP TO SOLVE PEOPLE'S PROBLEMS IN CREATIVE, INNOVATIVE WAYS, USING TECHNOLOGY TO TRANSFORM PEOPLE'S WORLDS.  IF YOU'RE INTERESTED IN BEING A LEADER IN A </w:t>
+      </w:r>
+      <w:proofErr w:type="gramStart"/>
+      <w:r>
+        <w:t>CUTTING EDGE</w:t>
+      </w:r>
+      <w:proofErr w:type="gramEnd"/>
+      <w:r>
+        <w:t xml:space="preserve"> INDUSTRY, YOU MAY HAVE JUST FOUND YOUR FUTURE. </w:t>
       </w:r>
     </w:p>
     <w:p>
@@ -1202,11 +1360,7 @@
         <w:pStyle w:val="Body"/>
       </w:pPr>
       <w:r>
-        <w:t xml:space="preserve">TECHNOLOGY NOW UNDERPINS SO MANY ASPECTS OF MODERN LIFE. WHETHER YOU ARE READING THE NEWS FROM YOUR LAPTOP, BUYING MOVIE TICKETS ON YOUR </w:t>
-      </w:r>
-      <w:r>
-        <w:lastRenderedPageBreak/>
-        <w:t>SMARTPHONE ON THE WAY TO THE CINEMA, OR USING A RECIPE APP ON YOUR TABLET WHILE YOU COOK - TECHNOLOGY HAS BECOME I</w:t>
+        <w:t>TECHNOLOGY NOW UNDERPINS SO MANY ASPECTS OF MODERN LIFE. WHETHER YOU ARE READING THE NEWS FROM YOUR LAPTOP, BUYING MOVIE TICKETS ON YOUR SMARTPHONE ON THE WAY TO THE CINEMA, OR USING A RECIPE APP ON YOUR TABLET WHILE YOU COOK - TECHNOLOGY HAS BECOME I</w:t>
       </w:r>
     </w:p>
     <w:p>
@@ -1414,7 +1568,7 @@
 </file>
 
 <file path=word/endnotes.xml><?xml version="1.0" encoding="utf-8"?>
-<w:endnotes xmlns:wpc="http://schemas.microsoft.com/office/word/2010/wordprocessingCanvas" xmlns:cx="http://schemas.microsoft.com/office/drawing/2014/chartex" xmlns:mc="http://schemas.openxmlformats.org/markup-compatibility/2006" xmlns:o="urn:schemas-microsoft-com:office:office" xmlns:r="http://schemas.openxmlformats.org/officeDocument/2006/relationships" xmlns:m="http://schemas.openxmlformats.org/officeDocument/2006/math" xmlns:v="urn:schemas-microsoft-com:vml" xmlns:wp14="http://schemas.microsoft.com/office/word/2010/wordprocessingDrawing" xmlns:wp="http://schemas.openxmlformats.org/drawingml/2006/wordprocessingDrawing" xmlns:w10="urn:schemas-microsoft-com:office:word" xmlns:w="http://schemas.openxmlformats.org/wordprocessingml/2006/main" xmlns:w14="http://schemas.microsoft.com/office/word/2010/wordml" xmlns:w15="http://schemas.microsoft.com/office/word/2012/wordml" xmlns:w16se="http://schemas.microsoft.com/office/word/2015/wordml/symex" xmlns:wpg="http://schemas.microsoft.com/office/word/2010/wordprocessingGroup" xmlns:wpi="http://schemas.microsoft.com/office/word/2010/wordprocessingInk" xmlns:wne="http://schemas.microsoft.com/office/word/2006/wordml" xmlns:wps="http://schemas.microsoft.com/office/word/2010/wordprocessingShape" mc:Ignorable="w14 w15 w16se wp14">
+<w:endnotes xmlns:wpc="http://schemas.microsoft.com/office/word/2010/wordprocessingCanvas" xmlns:mo="http://schemas.microsoft.com/office/mac/office/2008/main" xmlns:mc="http://schemas.openxmlformats.org/markup-compatibility/2006" xmlns:mv="urn:schemas-microsoft-com:mac:vml" xmlns:o="urn:schemas-microsoft-com:office:office" xmlns:r="http://schemas.openxmlformats.org/officeDocument/2006/relationships" xmlns:m="http://schemas.openxmlformats.org/officeDocument/2006/math" xmlns:v="urn:schemas-microsoft-com:vml" xmlns:wp14="http://schemas.microsoft.com/office/word/2010/wordprocessingDrawing" xmlns:wp="http://schemas.openxmlformats.org/drawingml/2006/wordprocessingDrawing" xmlns:w10="urn:schemas-microsoft-com:office:word" xmlns:w="http://schemas.openxmlformats.org/wordprocessingml/2006/main" xmlns:w14="http://schemas.microsoft.com/office/word/2010/wordml" xmlns:w15="http://schemas.microsoft.com/office/word/2012/wordml" xmlns:wpg="http://schemas.microsoft.com/office/word/2010/wordprocessingGroup" xmlns:wpi="http://schemas.microsoft.com/office/word/2010/wordprocessingInk" xmlns:wne="http://schemas.microsoft.com/office/word/2006/wordml" xmlns:wps="http://schemas.microsoft.com/office/word/2010/wordprocessingShape" mc:Ignorable="w14 w15 wp14">
   <w:endnote w:type="separator" w:id="-1">
     <w:p>
       <w:r>
@@ -1433,13 +1587,13 @@
 </file>
 
 <file path=word/footer1.xml><?xml version="1.0" encoding="utf-8"?>
-<w:ftr xmlns:wpc="http://schemas.microsoft.com/office/word/2010/wordprocessingCanvas" xmlns:cx="http://schemas.microsoft.com/office/drawing/2014/chartex" xmlns:mc="http://schemas.openxmlformats.org/markup-compatibility/2006" xmlns:o="urn:schemas-microsoft-com:office:office" xmlns:r="http://schemas.openxmlformats.org/officeDocument/2006/relationships" xmlns:m="http://schemas.openxmlformats.org/officeDocument/2006/math" xmlns:v="urn:schemas-microsoft-com:vml" xmlns:wp14="http://schemas.microsoft.com/office/word/2010/wordprocessingDrawing" xmlns:wp="http://schemas.openxmlformats.org/drawingml/2006/wordprocessingDrawing" xmlns:w10="urn:schemas-microsoft-com:office:word" xmlns:w="http://schemas.openxmlformats.org/wordprocessingml/2006/main" xmlns:w14="http://schemas.microsoft.com/office/word/2010/wordml" xmlns:w15="http://schemas.microsoft.com/office/word/2012/wordml" xmlns:w16se="http://schemas.microsoft.com/office/word/2015/wordml/symex" xmlns:wpg="http://schemas.microsoft.com/office/word/2010/wordprocessingGroup" xmlns:wpi="http://schemas.microsoft.com/office/word/2010/wordprocessingInk" xmlns:wne="http://schemas.microsoft.com/office/word/2006/wordml" xmlns:wps="http://schemas.microsoft.com/office/word/2010/wordprocessingShape" mc:Ignorable="w14 w15 w16se wp14">
+<w:ftr xmlns:wpc="http://schemas.microsoft.com/office/word/2010/wordprocessingCanvas" xmlns:mo="http://schemas.microsoft.com/office/mac/office/2008/main" xmlns:mc="http://schemas.openxmlformats.org/markup-compatibility/2006" xmlns:mv="urn:schemas-microsoft-com:mac:vml" xmlns:o="urn:schemas-microsoft-com:office:office" xmlns:r="http://schemas.openxmlformats.org/officeDocument/2006/relationships" xmlns:m="http://schemas.openxmlformats.org/officeDocument/2006/math" xmlns:v="urn:schemas-microsoft-com:vml" xmlns:wp14="http://schemas.microsoft.com/office/word/2010/wordprocessingDrawing" xmlns:wp="http://schemas.openxmlformats.org/drawingml/2006/wordprocessingDrawing" xmlns:w10="urn:schemas-microsoft-com:office:word" xmlns:w="http://schemas.openxmlformats.org/wordprocessingml/2006/main" xmlns:w14="http://schemas.microsoft.com/office/word/2010/wordml" xmlns:w15="http://schemas.microsoft.com/office/word/2012/wordml" xmlns:wpg="http://schemas.microsoft.com/office/word/2010/wordprocessingGroup" xmlns:wpi="http://schemas.microsoft.com/office/word/2010/wordprocessingInk" xmlns:wne="http://schemas.microsoft.com/office/word/2006/wordml" xmlns:wps="http://schemas.microsoft.com/office/word/2010/wordprocessingShape" mc:Ignorable="w14 w15 wp14">
   <w:p/>
 </w:ftr>
 </file>
 
 <file path=word/footnotes.xml><?xml version="1.0" encoding="utf-8"?>
-<w:footnotes xmlns:wpc="http://schemas.microsoft.com/office/word/2010/wordprocessingCanvas" xmlns:cx="http://schemas.microsoft.com/office/drawing/2014/chartex" xmlns:mc="http://schemas.openxmlformats.org/markup-compatibility/2006" xmlns:o="urn:schemas-microsoft-com:office:office" xmlns:r="http://schemas.openxmlformats.org/officeDocument/2006/relationships" xmlns:m="http://schemas.openxmlformats.org/officeDocument/2006/math" xmlns:v="urn:schemas-microsoft-com:vml" xmlns:wp14="http://schemas.microsoft.com/office/word/2010/wordprocessingDrawing" xmlns:wp="http://schemas.openxmlformats.org/drawingml/2006/wordprocessingDrawing" xmlns:w10="urn:schemas-microsoft-com:office:word" xmlns:w="http://schemas.openxmlformats.org/wordprocessingml/2006/main" xmlns:w14="http://schemas.microsoft.com/office/word/2010/wordml" xmlns:w15="http://schemas.microsoft.com/office/word/2012/wordml" xmlns:w16se="http://schemas.microsoft.com/office/word/2015/wordml/symex" xmlns:wpg="http://schemas.microsoft.com/office/word/2010/wordprocessingGroup" xmlns:wpi="http://schemas.microsoft.com/office/word/2010/wordprocessingInk" xmlns:wne="http://schemas.microsoft.com/office/word/2006/wordml" xmlns:wps="http://schemas.microsoft.com/office/word/2010/wordprocessingShape" mc:Ignorable="w14 w15 w16se wp14">
+<w:footnotes xmlns:wpc="http://schemas.microsoft.com/office/word/2010/wordprocessingCanvas" xmlns:mo="http://schemas.microsoft.com/office/mac/office/2008/main" xmlns:mc="http://schemas.openxmlformats.org/markup-compatibility/2006" xmlns:mv="urn:schemas-microsoft-com:mac:vml" xmlns:o="urn:schemas-microsoft-com:office:office" xmlns:r="http://schemas.openxmlformats.org/officeDocument/2006/relationships" xmlns:m="http://schemas.openxmlformats.org/officeDocument/2006/math" xmlns:v="urn:schemas-microsoft-com:vml" xmlns:wp14="http://schemas.microsoft.com/office/word/2010/wordprocessingDrawing" xmlns:wp="http://schemas.openxmlformats.org/drawingml/2006/wordprocessingDrawing" xmlns:w10="urn:schemas-microsoft-com:office:word" xmlns:w="http://schemas.openxmlformats.org/wordprocessingml/2006/main" xmlns:w14="http://schemas.microsoft.com/office/word/2010/wordml" xmlns:w15="http://schemas.microsoft.com/office/word/2012/wordml" xmlns:wpg="http://schemas.microsoft.com/office/word/2010/wordprocessingGroup" xmlns:wpi="http://schemas.microsoft.com/office/word/2010/wordprocessingInk" xmlns:wne="http://schemas.microsoft.com/office/word/2006/wordml" xmlns:wps="http://schemas.microsoft.com/office/word/2010/wordprocessingShape" mc:Ignorable="w14 w15 wp14">
   <w:footnote w:type="separator" w:id="-1">
     <w:p>
       <w:r>
@@ -1458,13 +1612,13 @@
 </file>
 
 <file path=word/header1.xml><?xml version="1.0" encoding="utf-8"?>
-<w:hdr xmlns:wpc="http://schemas.microsoft.com/office/word/2010/wordprocessingCanvas" xmlns:cx="http://schemas.microsoft.com/office/drawing/2014/chartex" xmlns:mc="http://schemas.openxmlformats.org/markup-compatibility/2006" xmlns:o="urn:schemas-microsoft-com:office:office" xmlns:r="http://schemas.openxmlformats.org/officeDocument/2006/relationships" xmlns:m="http://schemas.openxmlformats.org/officeDocument/2006/math" xmlns:v="urn:schemas-microsoft-com:vml" xmlns:wp14="http://schemas.microsoft.com/office/word/2010/wordprocessingDrawing" xmlns:wp="http://schemas.openxmlformats.org/drawingml/2006/wordprocessingDrawing" xmlns:w10="urn:schemas-microsoft-com:office:word" xmlns:w="http://schemas.openxmlformats.org/wordprocessingml/2006/main" xmlns:w14="http://schemas.microsoft.com/office/word/2010/wordml" xmlns:w15="http://schemas.microsoft.com/office/word/2012/wordml" xmlns:w16se="http://schemas.microsoft.com/office/word/2015/wordml/symex" xmlns:wpg="http://schemas.microsoft.com/office/word/2010/wordprocessingGroup" xmlns:wpi="http://schemas.microsoft.com/office/word/2010/wordprocessingInk" xmlns:wne="http://schemas.microsoft.com/office/word/2006/wordml" xmlns:wps="http://schemas.microsoft.com/office/word/2010/wordprocessingShape" mc:Ignorable="w14 w15 w16se wp14">
+<w:hdr xmlns:wpc="http://schemas.microsoft.com/office/word/2010/wordprocessingCanvas" xmlns:mo="http://schemas.microsoft.com/office/mac/office/2008/main" xmlns:mc="http://schemas.openxmlformats.org/markup-compatibility/2006" xmlns:mv="urn:schemas-microsoft-com:mac:vml" xmlns:o="urn:schemas-microsoft-com:office:office" xmlns:r="http://schemas.openxmlformats.org/officeDocument/2006/relationships" xmlns:m="http://schemas.openxmlformats.org/officeDocument/2006/math" xmlns:v="urn:schemas-microsoft-com:vml" xmlns:wp14="http://schemas.microsoft.com/office/word/2010/wordprocessingDrawing" xmlns:wp="http://schemas.openxmlformats.org/drawingml/2006/wordprocessingDrawing" xmlns:w10="urn:schemas-microsoft-com:office:word" xmlns:w="http://schemas.openxmlformats.org/wordprocessingml/2006/main" xmlns:w14="http://schemas.microsoft.com/office/word/2010/wordml" xmlns:w15="http://schemas.microsoft.com/office/word/2012/wordml" xmlns:wpg="http://schemas.microsoft.com/office/word/2010/wordprocessingGroup" xmlns:wpi="http://schemas.microsoft.com/office/word/2010/wordprocessingInk" xmlns:wne="http://schemas.microsoft.com/office/word/2006/wordml" xmlns:wps="http://schemas.microsoft.com/office/word/2010/wordprocessingShape" mc:Ignorable="w14 w15 wp14">
   <w:p/>
 </w:hdr>
 </file>
 
 <file path=word/styles.xml><?xml version="1.0" encoding="utf-8"?>
-<w:styles xmlns:mc="http://schemas.openxmlformats.org/markup-compatibility/2006" xmlns:r="http://schemas.openxmlformats.org/officeDocument/2006/relationships" xmlns:w="http://schemas.openxmlformats.org/wordprocessingml/2006/main" xmlns:w14="http://schemas.microsoft.com/office/word/2010/wordml" xmlns:w15="http://schemas.microsoft.com/office/word/2012/wordml" xmlns:w16se="http://schemas.microsoft.com/office/word/2015/wordml/symex" mc:Ignorable="w14 w15 w16se">
+<w:styles xmlns:mc="http://schemas.openxmlformats.org/markup-compatibility/2006" xmlns:r="http://schemas.openxmlformats.org/officeDocument/2006/relationships" xmlns:w="http://schemas.openxmlformats.org/wordprocessingml/2006/main" xmlns:w14="http://schemas.microsoft.com/office/word/2010/wordml" xmlns:w15="http://schemas.microsoft.com/office/word/2012/wordml" mc:Ignorable="w14 w15">
   <w:docDefaults>
     <w:rPrDefault>
       <w:rPr>
@@ -1486,7 +1640,7 @@
       </w:pPr>
     </w:pPrDefault>
   </w:docDefaults>
-  <w:latentStyles w:defLockedState="0" w:defUIPriority="99" w:defSemiHidden="0" w:defUnhideWhenUsed="0" w:defQFormat="0" w:count="371">
+  <w:latentStyles w:defLockedState="0" w:defUIPriority="99" w:defSemiHidden="0" w:defUnhideWhenUsed="0" w:defQFormat="0" w:count="382">
     <w:lsdException w:name="Normal" w:uiPriority="0" w:qFormat="1"/>
     <w:lsdException w:name="heading 1" w:uiPriority="9" w:qFormat="1"/>
     <w:lsdException w:name="heading 2" w:semiHidden="1" w:uiPriority="9" w:unhideWhenUsed="1" w:qFormat="1"/>
@@ -1592,7 +1746,6 @@
     <w:lsdException w:name="HTML Sample" w:semiHidden="1" w:unhideWhenUsed="1"/>
     <w:lsdException w:name="HTML Typewriter" w:semiHidden="1" w:unhideWhenUsed="1"/>
     <w:lsdException w:name="HTML Variable" w:semiHidden="1" w:unhideWhenUsed="1"/>
-    <w:lsdException w:name="Normal Table" w:semiHidden="1" w:unhideWhenUsed="1"/>
     <w:lsdException w:name="annotation subject" w:semiHidden="1" w:unhideWhenUsed="1"/>
     <w:lsdException w:name="No List" w:semiHidden="1" w:unhideWhenUsed="1"/>
     <w:lsdException w:name="Outline List 1" w:semiHidden="1" w:unhideWhenUsed="1"/>
@@ -1638,11 +1791,9 @@
     <w:lsdException w:name="Table Subtle 1" w:semiHidden="1" w:unhideWhenUsed="1"/>
     <w:lsdException w:name="Table Subtle 2" w:semiHidden="1" w:unhideWhenUsed="1"/>
     <w:lsdException w:name="Table Web 1" w:semiHidden="1" w:unhideWhenUsed="1"/>
-    <w:lsdException w:name="Table Web 2" w:semiHidden="1" w:unhideWhenUsed="1"/>
     <w:lsdException w:name="Table Web 3" w:semiHidden="1" w:unhideWhenUsed="1"/>
     <w:lsdException w:name="Balloon Text" w:semiHidden="1" w:unhideWhenUsed="1"/>
     <w:lsdException w:name="Table Grid" w:uiPriority="39"/>
-    <w:lsdException w:name="Table Theme" w:semiHidden="1" w:unhideWhenUsed="1"/>
     <w:lsdException w:name="Placeholder Text" w:semiHidden="1"/>
     <w:lsdException w:name="No Spacing" w:uiPriority="1" w:qFormat="1"/>
     <w:lsdException w:name="Light Shading" w:uiPriority="60"/>
@@ -1858,6 +2009,8 @@
     <w:lsdException w:name="List Table 5 Dark Accent 6" w:uiPriority="50"/>
     <w:lsdException w:name="List Table 6 Colorful Accent 6" w:uiPriority="51"/>
     <w:lsdException w:name="List Table 7 Colorful Accent 6" w:uiPriority="52"/>
+    <w:lsdException w:name="Mention" w:semiHidden="1" w:unhideWhenUsed="1"/>
+    <w:lsdException w:name="Smart Hyperlink" w:semiHidden="1" w:unhideWhenUsed="1"/>
   </w:latentStyles>
   <w:style w:type="paragraph" w:default="1" w:styleId="Normal">
     <w:name w:val="Normal"/>

</xml_diff>